<commit_message>
Feature : Add Application and Domain Pattern with Infrastruture Base Implementation are in develping
</commit_message>
<xml_diff>
--- a/Docs/docx/Architecture.docx
+++ b/Docs/docx/Architecture.docx
@@ -1,8 +1,13 @@
 
 <file path=word/document.xml><?xml version="1.0" encoding="utf-8"?>
-<w:document xmlns:wpc="http://schemas.microsoft.com/office/word/2010/wordprocessingCanvas" xmlns:cx="http://schemas.microsoft.com/office/drawing/2014/chartex" xmlns:cx1="http://schemas.microsoft.com/office/drawing/2015/9/8/chartex" xmlns:cx2="http://schemas.microsoft.com/office/drawing/2015/10/21/chartex" xmlns:cx3="http://schemas.microsoft.com/office/drawing/2016/5/9/chartex" xmlns:cx4="http://schemas.microsoft.com/office/drawing/2016/5/10/chartex" xmlns:cx5="http://schemas.microsoft.com/office/drawing/2016/5/11/chartex" xmlns:cx6="http://schemas.microsoft.com/office/drawing/2016/5/12/chartex" xmlns:cx7="http://schemas.microsoft.com/office/drawing/2016/5/13/chartex" xmlns:cx8="http://schemas.microsoft.com/office/drawing/2016/5/14/chartex" xmlns:mc="http://schemas.openxmlformats.org/markup-compatibility/2006" xmlns:aink="http://schemas.microsoft.com/office/drawing/2016/ink" xmlns:am3d="http://schemas.microsoft.com/office/drawing/2017/model3d" xmlns:o="urn:schemas-microsoft-com:office:office" xmlns:oel="http://schemas.microsoft.com/office/2019/extlst" xmlns:r="http://schemas.openxmlformats.org/officeDocument/2006/relationships" xmlns:m="http://schemas.openxmlformats.org/officeDocument/2006/math" xmlns:v="urn:schemas-microsoft-com:vml" xmlns:wp14="http://schemas.microsoft.com/office/word/2010/wordprocessingDrawing" xmlns:wp="http://schemas.openxmlformats.org/drawingml/2006/wordprocessingDrawing" xmlns:w10="urn:schemas-microsoft-com:office:word" xmlns:w="http://schemas.openxmlformats.org/wordprocessingml/2006/main" xmlns:w14="http://schemas.microsoft.com/office/word/2010/wordml" xmlns:w15="http://schemas.microsoft.com/office/word/2012/wordml" xmlns:w16cex="http://schemas.microsoft.com/office/word/2018/wordml/cex" xmlns:w16cid="http://schemas.microsoft.com/office/word/2016/wordml/cid" xmlns:w16="http://schemas.microsoft.com/office/word/2018/wordml" xmlns:w16du="http://schemas.microsoft.com/office/word/2023/wordml/word16du" xmlns:w16sdtdh="http://schemas.microsoft.com/office/word/2020/wordml/sdtdatahash" xmlns:w16se="http://schemas.microsoft.com/office/word/2015/wordml/symex" xmlns:wpg="http://schemas.microsoft.com/office/word/2010/wordprocessingGroup" xmlns:wpi="http://schemas.microsoft.com/office/word/2010/wordprocessingInk" xmlns:wne="http://schemas.microsoft.com/office/word/2006/wordml" xmlns:wps="http://schemas.microsoft.com/office/word/2010/wordprocessingShape" mc:Ignorable="w14 w15 w16se w16cid w16 w16cex w16sdtdh w16du wp14">
+<w:document xmlns:wpc="http://schemas.microsoft.com/office/word/2010/wordprocessingCanvas" xmlns:cx="http://schemas.microsoft.com/office/drawing/2014/chartex" xmlns:cx1="http://schemas.microsoft.com/office/drawing/2015/9/8/chartex" xmlns:mc="http://schemas.openxmlformats.org/markup-compatibility/2006" xmlns:o="urn:schemas-microsoft-com:office:office" xmlns:r="http://schemas.openxmlformats.org/officeDocument/2006/relationships" xmlns:m="http://schemas.openxmlformats.org/officeDocument/2006/math" xmlns:v="urn:schemas-microsoft-com:vml" xmlns:wp14="http://schemas.microsoft.com/office/word/2010/wordprocessingDrawing" xmlns:wp="http://schemas.openxmlformats.org/drawingml/2006/wordprocessingDrawing" xmlns:w10="urn:schemas-microsoft-com:office:word" xmlns:w="http://schemas.openxmlformats.org/wordprocessingml/2006/main" xmlns:w14="http://schemas.microsoft.com/office/word/2010/wordml" xmlns:w15="http://schemas.microsoft.com/office/word/2012/wordml" xmlns:w16se="http://schemas.microsoft.com/office/word/2015/wordml/symex" xmlns:wpg="http://schemas.microsoft.com/office/word/2010/wordprocessingGroup" xmlns:wpi="http://schemas.microsoft.com/office/word/2010/wordprocessingInk" xmlns:wne="http://schemas.microsoft.com/office/word/2006/wordml" xmlns:wps="http://schemas.microsoft.com/office/word/2010/wordprocessingShape" mc:Ignorable="w14 w15 w16se wp14">
   <w:body>
     <w:p>
+      <w:pPr>
+        <w:rPr>
+          <w:rtl/>
+        </w:rPr>
+      </w:pPr>
       <w:r>
         <w:rPr>
           <w:noProof/>
@@ -274,6 +279,126 @@
       </w:r>
       <w:r>
         <w:rPr>
+          <w:rtl/>
+        </w:rPr>
+        <w:br/>
+      </w:r>
+      <w:r>
+        <w:lastRenderedPageBreak/>
+        <w:drawing>
+          <wp:inline distT="0" distB="0" distL="0" distR="0" wp14:anchorId="71798318" wp14:editId="5DA711F3">
+            <wp:extent cx="6839905" cy="6649378"/>
+            <wp:effectExtent l="0" t="0" r="0" b="0"/>
+            <wp:docPr id="1" name="Picture 1"/>
+            <wp:cNvGraphicFramePr>
+              <a:graphicFrameLocks xmlns:a="http://schemas.openxmlformats.org/drawingml/2006/main" noChangeAspect="1"/>
+            </wp:cNvGraphicFramePr>
+            <a:graphic xmlns:a="http://schemas.openxmlformats.org/drawingml/2006/main">
+              <a:graphicData uri="http://schemas.openxmlformats.org/drawingml/2006/picture">
+                <pic:pic xmlns:pic="http://schemas.openxmlformats.org/drawingml/2006/picture">
+                  <pic:nvPicPr>
+                    <pic:cNvPr id="1" name=""/>
+                    <pic:cNvPicPr/>
+                  </pic:nvPicPr>
+                  <pic:blipFill>
+                    <a:blip r:embed="rId9"/>
+                    <a:stretch>
+                      <a:fillRect/>
+                    </a:stretch>
+                  </pic:blipFill>
+                  <pic:spPr>
+                    <a:xfrm>
+                      <a:off x="0" y="0"/>
+                      <a:ext cx="6839905" cy="6649378"/>
+                    </a:xfrm>
+                    <a:prstGeom prst="rect">
+                      <a:avLst/>
+                    </a:prstGeom>
+                  </pic:spPr>
+                </pic:pic>
+              </a:graphicData>
+            </a:graphic>
+          </wp:inline>
+        </w:drawing>
+      </w:r>
+      <w:r>
+        <w:lastRenderedPageBreak/>
+        <w:drawing>
+          <wp:inline distT="0" distB="0" distL="0" distR="0" wp14:anchorId="406FC2DA" wp14:editId="1A930A93">
+            <wp:extent cx="7173326" cy="6954220"/>
+            <wp:effectExtent l="0" t="0" r="8890" b="0"/>
+            <wp:docPr id="2" name="Picture 2"/>
+            <wp:cNvGraphicFramePr>
+              <a:graphicFrameLocks xmlns:a="http://schemas.openxmlformats.org/drawingml/2006/main" noChangeAspect="1"/>
+            </wp:cNvGraphicFramePr>
+            <a:graphic xmlns:a="http://schemas.openxmlformats.org/drawingml/2006/main">
+              <a:graphicData uri="http://schemas.openxmlformats.org/drawingml/2006/picture">
+                <pic:pic xmlns:pic="http://schemas.openxmlformats.org/drawingml/2006/picture">
+                  <pic:nvPicPr>
+                    <pic:cNvPr id="1" name=""/>
+                    <pic:cNvPicPr/>
+                  </pic:nvPicPr>
+                  <pic:blipFill>
+                    <a:blip r:embed="rId10"/>
+                    <a:stretch>
+                      <a:fillRect/>
+                    </a:stretch>
+                  </pic:blipFill>
+                  <pic:spPr>
+                    <a:xfrm>
+                      <a:off x="0" y="0"/>
+                      <a:ext cx="7173326" cy="6954220"/>
+                    </a:xfrm>
+                    <a:prstGeom prst="rect">
+                      <a:avLst/>
+                    </a:prstGeom>
+                  </pic:spPr>
+                </pic:pic>
+              </a:graphicData>
+            </a:graphic>
+          </wp:inline>
+        </w:drawing>
+      </w:r>
+      <w:r>
+        <w:lastRenderedPageBreak/>
+        <w:drawing>
+          <wp:inline distT="0" distB="0" distL="0" distR="0" wp14:anchorId="3C3F06FA" wp14:editId="24C389D3">
+            <wp:extent cx="13716000" cy="6184900"/>
+            <wp:effectExtent l="0" t="0" r="0" b="6350"/>
+            <wp:docPr id="3" name="Picture 3"/>
+            <wp:cNvGraphicFramePr>
+              <a:graphicFrameLocks xmlns:a="http://schemas.openxmlformats.org/drawingml/2006/main" noChangeAspect="1"/>
+            </wp:cNvGraphicFramePr>
+            <a:graphic xmlns:a="http://schemas.openxmlformats.org/drawingml/2006/main">
+              <a:graphicData uri="http://schemas.openxmlformats.org/drawingml/2006/picture">
+                <pic:pic xmlns:pic="http://schemas.openxmlformats.org/drawingml/2006/picture">
+                  <pic:nvPicPr>
+                    <pic:cNvPr id="1" name=""/>
+                    <pic:cNvPicPr/>
+                  </pic:nvPicPr>
+                  <pic:blipFill>
+                    <a:blip r:embed="rId11"/>
+                    <a:stretch>
+                      <a:fillRect/>
+                    </a:stretch>
+                  </pic:blipFill>
+                  <pic:spPr>
+                    <a:xfrm>
+                      <a:off x="0" y="0"/>
+                      <a:ext cx="13716000" cy="6184900"/>
+                    </a:xfrm>
+                    <a:prstGeom prst="rect">
+                      <a:avLst/>
+                    </a:prstGeom>
+                  </pic:spPr>
+                </pic:pic>
+              </a:graphicData>
+            </a:graphic>
+          </wp:inline>
+        </w:drawing>
+      </w:r>
+      <w:r>
+        <w:rPr>
           <w:noProof/>
         </w:rPr>
         <w:lastRenderedPageBreak/>
@@ -295,7 +420,7 @@
                     </pic:cNvPicPr>
                   </pic:nvPicPr>
                   <pic:blipFill>
-                    <a:blip r:embed="rId9">
+                    <a:blip r:embed="rId12">
                       <a:extLst>
                         <a:ext uri="{28A0092B-C50C-407E-A947-70E740481C1C}">
                           <a14:useLocalDpi xmlns:a14="http://schemas.microsoft.com/office/drawing/2010/main" val="0"/>
@@ -349,7 +474,7 @@
                     </pic:cNvPicPr>
                   </pic:nvPicPr>
                   <pic:blipFill>
-                    <a:blip r:embed="rId10">
+                    <a:blip r:embed="rId13">
                       <a:extLst>
                         <a:ext uri="{28A0092B-C50C-407E-A947-70E740481C1C}">
                           <a14:useLocalDpi xmlns:a14="http://schemas.microsoft.com/office/drawing/2010/main" val="0"/>
@@ -403,7 +528,7 @@
                     </pic:cNvPicPr>
                   </pic:nvPicPr>
                   <pic:blipFill>
-                    <a:blip r:embed="rId11">
+                    <a:blip r:embed="rId14">
                       <a:extLst>
                         <a:ext uri="{28A0092B-C50C-407E-A947-70E740481C1C}">
                           <a14:useLocalDpi xmlns:a14="http://schemas.microsoft.com/office/drawing/2010/main" val="0"/>
@@ -456,7 +581,7 @@
                     </pic:cNvPicPr>
                   </pic:nvPicPr>
                   <pic:blipFill>
-                    <a:blip r:embed="rId12">
+                    <a:blip r:embed="rId15">
                       <a:extLst>
                         <a:ext uri="{28A0092B-C50C-407E-A947-70E740481C1C}">
                           <a14:useLocalDpi xmlns:a14="http://schemas.microsoft.com/office/drawing/2010/main" val="0"/>
@@ -488,6 +613,252 @@
         </w:drawing>
       </w:r>
     </w:p>
+    <w:p>
+      <w:pPr>
+        <w:pBdr>
+          <w:bottom w:val="double" w:sz="6" w:space="1" w:color="auto"/>
+        </w:pBdr>
+        <w:rPr>
+          <w:rtl/>
+        </w:rPr>
+      </w:pPr>
+    </w:p>
+    <w:p>
+      <w:pPr>
+        <w:jc w:val="center"/>
+        <w:rPr>
+          <w:sz w:val="220"/>
+          <w:szCs w:val="220"/>
+        </w:rPr>
+      </w:pPr>
+    </w:p>
+    <w:p>
+      <w:pPr>
+        <w:jc w:val="center"/>
+        <w:rPr>
+          <w:sz w:val="220"/>
+          <w:szCs w:val="220"/>
+        </w:rPr>
+      </w:pPr>
+    </w:p>
+    <w:p>
+      <w:pPr>
+        <w:jc w:val="center"/>
+        <w:rPr>
+          <w:sz w:val="220"/>
+          <w:szCs w:val="220"/>
+        </w:rPr>
+      </w:pPr>
+      <w:r>
+        <w:rPr>
+          <w:sz w:val="220"/>
+          <w:szCs w:val="220"/>
+        </w:rPr>
+        <w:lastRenderedPageBreak/>
+        <w:t>Domain Driven Design</w:t>
+      </w:r>
+      <w:r>
+        <w:rPr>
+          <w:sz w:val="220"/>
+          <w:szCs w:val="220"/>
+        </w:rPr>
+        <w:br/>
+      </w:r>
+      <w:r>
+        <w:rPr>
+          <w:sz w:val="28"/>
+          <w:szCs w:val="28"/>
+        </w:rPr>
+        <w:drawing>
+          <wp:inline distT="0" distB="0" distL="0" distR="0" wp14:anchorId="2B524A08" wp14:editId="0EEEE934">
+            <wp:extent cx="7125694" cy="6211167"/>
+            <wp:effectExtent l="0" t="0" r="0" b="0"/>
+            <wp:docPr id="4" name="Picture 4"/>
+            <wp:cNvGraphicFramePr>
+              <a:graphicFrameLocks xmlns:a="http://schemas.openxmlformats.org/drawingml/2006/main" noChangeAspect="1"/>
+            </wp:cNvGraphicFramePr>
+            <a:graphic xmlns:a="http://schemas.openxmlformats.org/drawingml/2006/main">
+              <a:graphicData uri="http://schemas.openxmlformats.org/drawingml/2006/picture">
+                <pic:pic xmlns:pic="http://schemas.openxmlformats.org/drawingml/2006/picture">
+                  <pic:nvPicPr>
+                    <pic:cNvPr id="1" name=""/>
+                    <pic:cNvPicPr/>
+                  </pic:nvPicPr>
+                  <pic:blipFill>
+                    <a:blip r:embed="rId16"/>
+                    <a:stretch>
+                      <a:fillRect/>
+                    </a:stretch>
+                  </pic:blipFill>
+                  <pic:spPr>
+                    <a:xfrm>
+                      <a:off x="0" y="0"/>
+                      <a:ext cx="7125694" cy="6211167"/>
+                    </a:xfrm>
+                    <a:prstGeom prst="rect">
+                      <a:avLst/>
+                    </a:prstGeom>
+                  </pic:spPr>
+                </pic:pic>
+              </a:graphicData>
+            </a:graphic>
+          </wp:inline>
+        </w:drawing>
+      </w:r>
+      <w:r>
+        <w:rPr>
+          <w:sz w:val="220"/>
+          <w:szCs w:val="220"/>
+        </w:rPr>
+        <w:br/>
+      </w:r>
+      <w:r>
+        <w:rPr>
+          <w:sz w:val="28"/>
+          <w:szCs w:val="28"/>
+        </w:rPr>
+        <w:lastRenderedPageBreak/>
+        <w:drawing>
+          <wp:inline distT="0" distB="0" distL="0" distR="0" wp14:anchorId="0C75D725" wp14:editId="1FCB5341">
+            <wp:extent cx="7992590" cy="4153480"/>
+            <wp:effectExtent l="0" t="0" r="0" b="0"/>
+            <wp:docPr id="6" name="Picture 6"/>
+            <wp:cNvGraphicFramePr>
+              <a:graphicFrameLocks xmlns:a="http://schemas.openxmlformats.org/drawingml/2006/main" noChangeAspect="1"/>
+            </wp:cNvGraphicFramePr>
+            <a:graphic xmlns:a="http://schemas.openxmlformats.org/drawingml/2006/main">
+              <a:graphicData uri="http://schemas.openxmlformats.org/drawingml/2006/picture">
+                <pic:pic xmlns:pic="http://schemas.openxmlformats.org/drawingml/2006/picture">
+                  <pic:nvPicPr>
+                    <pic:cNvPr id="1" name=""/>
+                    <pic:cNvPicPr/>
+                  </pic:nvPicPr>
+                  <pic:blipFill>
+                    <a:blip r:embed="rId17"/>
+                    <a:stretch>
+                      <a:fillRect/>
+                    </a:stretch>
+                  </pic:blipFill>
+                  <pic:spPr>
+                    <a:xfrm>
+                      <a:off x="0" y="0"/>
+                      <a:ext cx="7992590" cy="4153480"/>
+                    </a:xfrm>
+                    <a:prstGeom prst="rect">
+                      <a:avLst/>
+                    </a:prstGeom>
+                  </pic:spPr>
+                </pic:pic>
+              </a:graphicData>
+            </a:graphic>
+          </wp:inline>
+        </w:drawing>
+      </w:r>
+      <w:r>
+        <w:rPr>
+          <w:sz w:val="28"/>
+          <w:szCs w:val="28"/>
+        </w:rPr>
+        <w:drawing>
+          <wp:inline distT="0" distB="0" distL="0" distR="0" wp14:anchorId="2B6B7F94" wp14:editId="560A08A0">
+            <wp:extent cx="7211431" cy="4001058"/>
+            <wp:effectExtent l="0" t="0" r="8890" b="0"/>
+            <wp:docPr id="5" name="Picture 5"/>
+            <wp:cNvGraphicFramePr>
+              <a:graphicFrameLocks xmlns:a="http://schemas.openxmlformats.org/drawingml/2006/main" noChangeAspect="1"/>
+            </wp:cNvGraphicFramePr>
+            <a:graphic xmlns:a="http://schemas.openxmlformats.org/drawingml/2006/main">
+              <a:graphicData uri="http://schemas.openxmlformats.org/drawingml/2006/picture">
+                <pic:pic xmlns:pic="http://schemas.openxmlformats.org/drawingml/2006/picture">
+                  <pic:nvPicPr>
+                    <pic:cNvPr id="1" name=""/>
+                    <pic:cNvPicPr/>
+                  </pic:nvPicPr>
+                  <pic:blipFill>
+                    <a:blip r:embed="rId18"/>
+                    <a:stretch>
+                      <a:fillRect/>
+                    </a:stretch>
+                  </pic:blipFill>
+                  <pic:spPr>
+                    <a:xfrm>
+                      <a:off x="0" y="0"/>
+                      <a:ext cx="7211431" cy="4001058"/>
+                    </a:xfrm>
+                    <a:prstGeom prst="rect">
+                      <a:avLst/>
+                    </a:prstGeom>
+                  </pic:spPr>
+                </pic:pic>
+              </a:graphicData>
+            </a:graphic>
+          </wp:inline>
+        </w:drawing>
+      </w:r>
+    </w:p>
+    <w:p>
+      <w:pPr>
+        <w:jc w:val="center"/>
+        <w:rPr>
+          <w:sz w:val="28"/>
+          <w:szCs w:val="28"/>
+          <w:rtl/>
+        </w:rPr>
+      </w:pPr>
+      <w:r>
+        <w:rPr>
+          <w:sz w:val="28"/>
+          <w:szCs w:val="28"/>
+        </w:rPr>
+        <w:lastRenderedPageBreak/>
+        <w:drawing>
+          <wp:inline distT="0" distB="0" distL="0" distR="0" wp14:anchorId="2D93B5D6" wp14:editId="16B3AF95">
+            <wp:extent cx="9802593" cy="4048690"/>
+            <wp:effectExtent l="0" t="0" r="8255" b="9525"/>
+            <wp:docPr id="7" name="Picture 7"/>
+            <wp:cNvGraphicFramePr>
+              <a:graphicFrameLocks xmlns:a="http://schemas.openxmlformats.org/drawingml/2006/main" noChangeAspect="1"/>
+            </wp:cNvGraphicFramePr>
+            <a:graphic xmlns:a="http://schemas.openxmlformats.org/drawingml/2006/main">
+              <a:graphicData uri="http://schemas.openxmlformats.org/drawingml/2006/picture">
+                <pic:pic xmlns:pic="http://schemas.openxmlformats.org/drawingml/2006/picture">
+                  <pic:nvPicPr>
+                    <pic:cNvPr id="1" name=""/>
+                    <pic:cNvPicPr/>
+                  </pic:nvPicPr>
+                  <pic:blipFill>
+                    <a:blip r:embed="rId19"/>
+                    <a:stretch>
+                      <a:fillRect/>
+                    </a:stretch>
+                  </pic:blipFill>
+                  <pic:spPr>
+                    <a:xfrm>
+                      <a:off x="0" y="0"/>
+                      <a:ext cx="9802593" cy="4048690"/>
+                    </a:xfrm>
+                    <a:prstGeom prst="rect">
+                      <a:avLst/>
+                    </a:prstGeom>
+                  </pic:spPr>
+                </pic:pic>
+              </a:graphicData>
+            </a:graphic>
+          </wp:inline>
+        </w:drawing>
+      </w:r>
+      <w:bookmarkStart w:id="0" w:name="_GoBack"/>
+      <w:bookmarkEnd w:id="0"/>
+    </w:p>
+    <w:p>
+      <w:pPr>
+        <w:jc w:val="center"/>
+        <w:rPr>
+          <w:sz w:val="28"/>
+          <w:szCs w:val="28"/>
+        </w:rPr>
+      </w:pPr>
+    </w:p>
     <w:sectPr>
       <w:pgSz w:w="24480" w:h="15840" w:orient="landscape" w:code="3"/>
       <w:pgMar w:top="1440" w:right="1440" w:bottom="1440" w:left="1440" w:header="720" w:footer="720" w:gutter="0"/>
@@ -499,7 +870,7 @@
 </file>
 
 <file path=word/styles.xml><?xml version="1.0" encoding="utf-8"?>
-<w:styles xmlns:mc="http://schemas.openxmlformats.org/markup-compatibility/2006" xmlns:r="http://schemas.openxmlformats.org/officeDocument/2006/relationships" xmlns:w="http://schemas.openxmlformats.org/wordprocessingml/2006/main" xmlns:w14="http://schemas.microsoft.com/office/word/2010/wordml" xmlns:w15="http://schemas.microsoft.com/office/word/2012/wordml" xmlns:w16cex="http://schemas.microsoft.com/office/word/2018/wordml/cex" xmlns:w16cid="http://schemas.microsoft.com/office/word/2016/wordml/cid" xmlns:w16="http://schemas.microsoft.com/office/word/2018/wordml" xmlns:w16du="http://schemas.microsoft.com/office/word/2023/wordml/word16du" xmlns:w16sdtdh="http://schemas.microsoft.com/office/word/2020/wordml/sdtdatahash" xmlns:w16se="http://schemas.microsoft.com/office/word/2015/wordml/symex" mc:Ignorable="w14 w15 w16se w16cid w16 w16cex w16sdtdh w16du">
+<w:styles xmlns:mc="http://schemas.openxmlformats.org/markup-compatibility/2006" xmlns:r="http://schemas.openxmlformats.org/officeDocument/2006/relationships" xmlns:w="http://schemas.openxmlformats.org/wordprocessingml/2006/main" xmlns:w14="http://schemas.microsoft.com/office/word/2010/wordml" xmlns:w15="http://schemas.microsoft.com/office/word/2012/wordml" xmlns:w16se="http://schemas.microsoft.com/office/word/2015/wordml/symex" mc:Ignorable="w14 w15 w16se">
   <w:docDefaults>
     <w:rPrDefault>
       <w:rPr>
@@ -517,7 +888,7 @@
       </w:pPr>
     </w:pPrDefault>
   </w:docDefaults>
-  <w:latentStyles w:defLockedState="0" w:defUIPriority="99" w:defSemiHidden="0" w:defUnhideWhenUsed="0" w:defQFormat="0" w:count="376">
+  <w:latentStyles w:defLockedState="0" w:defUIPriority="99" w:defSemiHidden="0" w:defUnhideWhenUsed="0" w:defQFormat="0" w:count="371">
     <w:lsdException w:name="Normal" w:uiPriority="0" w:qFormat="1"/>
     <w:lsdException w:name="heading 1" w:uiPriority="9" w:qFormat="1"/>
     <w:lsdException w:name="heading 2" w:semiHidden="1" w:uiPriority="9" w:unhideWhenUsed="1" w:qFormat="1"/>
@@ -889,11 +1260,6 @@
     <w:lsdException w:name="List Table 5 Dark Accent 6" w:uiPriority="50"/>
     <w:lsdException w:name="List Table 6 Colorful Accent 6" w:uiPriority="51"/>
     <w:lsdException w:name="List Table 7 Colorful Accent 6" w:uiPriority="52"/>
-    <w:lsdException w:name="Mention" w:semiHidden="1" w:unhideWhenUsed="1"/>
-    <w:lsdException w:name="Smart Hyperlink" w:semiHidden="1" w:unhideWhenUsed="1"/>
-    <w:lsdException w:name="Hashtag" w:semiHidden="1" w:unhideWhenUsed="1"/>
-    <w:lsdException w:name="Unresolved Mention" w:semiHidden="1" w:unhideWhenUsed="1"/>
-    <w:lsdException w:name="Smart Link" w:semiHidden="1" w:unhideWhenUsed="1"/>
   </w:latentStyles>
   <w:style w:type="paragraph" w:default="1" w:styleId="Normal">
     <w:name w:val="Normal"/>
@@ -925,6 +1291,17 @@
     <w:uiPriority w:val="99"/>
     <w:semiHidden/>
     <w:unhideWhenUsed/>
+  </w:style>
+  <w:style w:type="character" w:styleId="Hyperlink">
+    <w:name w:val="Hyperlink"/>
+    <w:basedOn w:val="DefaultParagraphFont"/>
+    <w:uiPriority w:val="99"/>
+    <w:unhideWhenUsed/>
+    <w:rsid w:val="00F53E3C"/>
+    <w:rPr>
+      <w:color w:val="0563C1" w:themeColor="hyperlink"/>
+      <w:u w:val="single"/>
+    </w:rPr>
   </w:style>
 </w:styles>
 </file>

</xml_diff>